<commit_message>
Arrangement CR tache 1
</commit_message>
<xml_diff>
--- a/Doc/Compte-Rendu-MARS.docx
+++ b/Doc/Compte-Rendu-MARS.docx
@@ -951,7 +951,7 @@
           <w:sz w:val="52"/>
         </w:rPr>
       </w:pPr>
-      <w:bookmarkStart w:id="0" w:name="_Toc465804846"/>
+      <w:bookmarkStart w:id="0" w:name="_Toc465839093"/>
       <w:r>
         <w:rPr>
           <w:color w:val="70AD47" w:themeColor="accent6"/>
@@ -1245,7 +1245,7 @@
           <w:r>
             <w:fldChar w:fldCharType="separate"/>
           </w:r>
-          <w:hyperlink w:anchor="_Toc465804846" w:history="1">
+          <w:hyperlink w:anchor="_Toc465839093" w:history="1">
             <w:r>
               <w:rPr>
                 <w:rStyle w:val="Lienhypertexte"/>
@@ -1272,7 +1272,7 @@
                 <w:noProof/>
                 <w:webHidden/>
               </w:rPr>
-              <w:instrText xml:space="preserve"> PAGEREF _Toc465804846 \h </w:instrText>
+              <w:instrText xml:space="preserve"> PAGEREF _Toc465839093 \h </w:instrText>
             </w:r>
             <w:r>
               <w:rPr>
@@ -1315,7 +1315,7 @@
               <w:lang w:eastAsia="fr-FR"/>
             </w:rPr>
           </w:pPr>
-          <w:hyperlink w:anchor="_Toc465804847" w:history="1">
+          <w:hyperlink w:anchor="_Toc465839094" w:history="1">
             <w:r>
               <w:rPr>
                 <w:rStyle w:val="Lienhypertexte"/>
@@ -1342,7 +1342,7 @@
                 <w:noProof/>
                 <w:webHidden/>
               </w:rPr>
-              <w:instrText xml:space="preserve"> PAGEREF _Toc465804847 \h </w:instrText>
+              <w:instrText xml:space="preserve"> PAGEREF _Toc465839094 \h </w:instrText>
             </w:r>
             <w:r>
               <w:rPr>
@@ -1385,7 +1385,7 @@
               <w:lang w:eastAsia="fr-FR"/>
             </w:rPr>
           </w:pPr>
-          <w:hyperlink w:anchor="_Toc465804848" w:history="1">
+          <w:hyperlink w:anchor="_Toc465839095" w:history="1">
             <w:r>
               <w:rPr>
                 <w:rStyle w:val="Lienhypertexte"/>
@@ -1412,7 +1412,7 @@
                 <w:noProof/>
                 <w:webHidden/>
               </w:rPr>
-              <w:instrText xml:space="preserve"> PAGEREF _Toc465804848 \h </w:instrText>
+              <w:instrText xml:space="preserve"> PAGEREF _Toc465839095 \h </w:instrText>
             </w:r>
             <w:r>
               <w:rPr>
@@ -1455,7 +1455,7 @@
               <w:lang w:eastAsia="fr-FR"/>
             </w:rPr>
           </w:pPr>
-          <w:hyperlink w:anchor="_Toc465804849" w:history="1">
+          <w:hyperlink w:anchor="_Toc465839096" w:history="1">
             <w:r>
               <w:rPr>
                 <w:rStyle w:val="Lienhypertexte"/>
@@ -1482,7 +1482,7 @@
                 <w:noProof/>
                 <w:webHidden/>
               </w:rPr>
-              <w:instrText xml:space="preserve"> PAGEREF _Toc465804849 \h </w:instrText>
+              <w:instrText xml:space="preserve"> PAGEREF _Toc465839096 \h </w:instrText>
             </w:r>
             <w:r>
               <w:rPr>
@@ -1525,7 +1525,7 @@
               <w:lang w:eastAsia="fr-FR"/>
             </w:rPr>
           </w:pPr>
-          <w:hyperlink w:anchor="_Toc465804850" w:history="1">
+          <w:hyperlink w:anchor="_Toc465839097" w:history="1">
             <w:r>
               <w:rPr>
                 <w:rStyle w:val="Lienhypertexte"/>
@@ -1552,7 +1552,7 @@
                 <w:noProof/>
                 <w:webHidden/>
               </w:rPr>
-              <w:instrText xml:space="preserve"> PAGEREF _Toc465804850 \h </w:instrText>
+              <w:instrText xml:space="preserve"> PAGEREF _Toc465839097 \h </w:instrText>
             </w:r>
             <w:r>
               <w:rPr>
@@ -1595,7 +1595,7 @@
               <w:lang w:eastAsia="fr-FR"/>
             </w:rPr>
           </w:pPr>
-          <w:hyperlink w:anchor="_Toc465804851" w:history="1">
+          <w:hyperlink w:anchor="_Toc465839098" w:history="1">
             <w:r>
               <w:rPr>
                 <w:rStyle w:val="Lienhypertexte"/>
@@ -1622,7 +1622,7 @@
                 <w:noProof/>
                 <w:webHidden/>
               </w:rPr>
-              <w:instrText xml:space="preserve"> PAGEREF _Toc465804851 \h </w:instrText>
+              <w:instrText xml:space="preserve"> PAGEREF _Toc465839098 \h </w:instrText>
             </w:r>
             <w:r>
               <w:rPr>
@@ -1665,7 +1665,7 @@
               <w:lang w:eastAsia="fr-FR"/>
             </w:rPr>
           </w:pPr>
-          <w:hyperlink w:anchor="_Toc465804852" w:history="1">
+          <w:hyperlink w:anchor="_Toc465839099" w:history="1">
             <w:r>
               <w:rPr>
                 <w:rStyle w:val="Lienhypertexte"/>
@@ -1692,7 +1692,7 @@
                 <w:noProof/>
                 <w:webHidden/>
               </w:rPr>
-              <w:instrText xml:space="preserve"> PAGEREF _Toc465804852 \h </w:instrText>
+              <w:instrText xml:space="preserve"> PAGEREF _Toc465839099 \h </w:instrText>
             </w:r>
             <w:r>
               <w:rPr>
@@ -1735,7 +1735,7 @@
               <w:lang w:eastAsia="fr-FR"/>
             </w:rPr>
           </w:pPr>
-          <w:hyperlink w:anchor="_Toc465804853" w:history="1">
+          <w:hyperlink w:anchor="_Toc465839100" w:history="1">
             <w:r>
               <w:rPr>
                 <w:rStyle w:val="Lienhypertexte"/>
@@ -1762,7 +1762,7 @@
                 <w:noProof/>
                 <w:webHidden/>
               </w:rPr>
-              <w:instrText xml:space="preserve"> PAGEREF _Toc465804853 \h </w:instrText>
+              <w:instrText xml:space="preserve"> PAGEREF _Toc465839100 \h </w:instrText>
             </w:r>
             <w:r>
               <w:rPr>
@@ -1805,7 +1805,7 @@
               <w:lang w:eastAsia="fr-FR"/>
             </w:rPr>
           </w:pPr>
-          <w:hyperlink w:anchor="_Toc465804854" w:history="1">
+          <w:hyperlink w:anchor="_Toc465839101" w:history="1">
             <w:r>
               <w:rPr>
                 <w:rStyle w:val="Lienhypertexte"/>
@@ -1832,7 +1832,7 @@
                 <w:noProof/>
                 <w:webHidden/>
               </w:rPr>
-              <w:instrText xml:space="preserve"> PAGEREF _Toc465804854 \h </w:instrText>
+              <w:instrText xml:space="preserve"> PAGEREF _Toc465839101 \h </w:instrText>
             </w:r>
             <w:r>
               <w:rPr>
@@ -1875,7 +1875,7 @@
               <w:lang w:eastAsia="fr-FR"/>
             </w:rPr>
           </w:pPr>
-          <w:hyperlink w:anchor="_Toc465804855" w:history="1">
+          <w:hyperlink w:anchor="_Toc465839102" w:history="1">
             <w:r>
               <w:rPr>
                 <w:rStyle w:val="Lienhypertexte"/>
@@ -1902,7 +1902,7 @@
                 <w:noProof/>
                 <w:webHidden/>
               </w:rPr>
-              <w:instrText xml:space="preserve"> PAGEREF _Toc465804855 \h </w:instrText>
+              <w:instrText xml:space="preserve"> PAGEREF _Toc465839102 \h </w:instrText>
             </w:r>
             <w:r>
               <w:rPr>
@@ -1945,7 +1945,7 @@
               <w:lang w:eastAsia="fr-FR"/>
             </w:rPr>
           </w:pPr>
-          <w:hyperlink w:anchor="_Toc465804856" w:history="1">
+          <w:hyperlink w:anchor="_Toc465839103" w:history="1">
             <w:r>
               <w:rPr>
                 <w:rStyle w:val="Lienhypertexte"/>
@@ -1972,7 +1972,7 @@
                 <w:noProof/>
                 <w:webHidden/>
               </w:rPr>
-              <w:instrText xml:space="preserve"> PAGEREF _Toc465804856 \h </w:instrText>
+              <w:instrText xml:space="preserve"> PAGEREF _Toc465839103 \h </w:instrText>
             </w:r>
             <w:r>
               <w:rPr>
@@ -2015,7 +2015,7 @@
               <w:lang w:eastAsia="fr-FR"/>
             </w:rPr>
           </w:pPr>
-          <w:hyperlink w:anchor="_Toc465804857" w:history="1">
+          <w:hyperlink w:anchor="_Toc465839104" w:history="1">
             <w:r>
               <w:rPr>
                 <w:rStyle w:val="Lienhypertexte"/>
@@ -2042,7 +2042,7 @@
                 <w:noProof/>
                 <w:webHidden/>
               </w:rPr>
-              <w:instrText xml:space="preserve"> PAGEREF _Toc465804857 \h </w:instrText>
+              <w:instrText xml:space="preserve"> PAGEREF _Toc465839104 \h </w:instrText>
             </w:r>
             <w:r>
               <w:rPr>
@@ -2085,7 +2085,7 @@
               <w:lang w:eastAsia="fr-FR"/>
             </w:rPr>
           </w:pPr>
-          <w:hyperlink w:anchor="_Toc465804858" w:history="1">
+          <w:hyperlink w:anchor="_Toc465839105" w:history="1">
             <w:r>
               <w:rPr>
                 <w:rStyle w:val="Lienhypertexte"/>
@@ -2112,7 +2112,7 @@
                 <w:noProof/>
                 <w:webHidden/>
               </w:rPr>
-              <w:instrText xml:space="preserve"> PAGEREF _Toc465804858 \h </w:instrText>
+              <w:instrText xml:space="preserve"> PAGEREF _Toc465839105 \h </w:instrText>
             </w:r>
             <w:r>
               <w:rPr>
@@ -2155,7 +2155,7 @@
               <w:lang w:eastAsia="fr-FR"/>
             </w:rPr>
           </w:pPr>
-          <w:hyperlink w:anchor="_Toc465804859" w:history="1">
+          <w:hyperlink w:anchor="_Toc465839106" w:history="1">
             <w:r>
               <w:rPr>
                 <w:rStyle w:val="Lienhypertexte"/>
@@ -2182,7 +2182,7 @@
                 <w:noProof/>
                 <w:webHidden/>
               </w:rPr>
-              <w:instrText xml:space="preserve"> PAGEREF _Toc465804859 \h </w:instrText>
+              <w:instrText xml:space="preserve"> PAGEREF _Toc465839106 \h </w:instrText>
             </w:r>
             <w:r>
               <w:rPr>
@@ -2225,63 +2225,108 @@
               <w:lang w:eastAsia="fr-FR"/>
             </w:rPr>
           </w:pPr>
-          <w:hyperlink w:anchor="_Toc465804860" w:history="1">
-            <w:r>
-              <w:rPr>
-                <w:rStyle w:val="Lienhypertexte"/>
-                <w:noProof/>
-              </w:rPr>
-              <w:t>Détails Contrat</w:t>
-            </w:r>
-            <w:r>
-              <w:rPr>
-                <w:noProof/>
-                <w:webHidden/>
-              </w:rPr>
-              <w:tab/>
-            </w:r>
-            <w:r>
-              <w:rPr>
-                <w:noProof/>
-                <w:webHidden/>
-              </w:rPr>
-              <w:fldChar w:fldCharType="begin"/>
-            </w:r>
-            <w:r>
-              <w:rPr>
-                <w:noProof/>
-                <w:webHidden/>
-              </w:rPr>
-              <w:instrText xml:space="preserve"> PAGEREF _Toc465804860 \h </w:instrText>
-            </w:r>
-            <w:r>
-              <w:rPr>
-                <w:noProof/>
-                <w:webHidden/>
-              </w:rPr>
-            </w:r>
-            <w:r>
-              <w:rPr>
-                <w:noProof/>
-                <w:webHidden/>
-              </w:rPr>
-              <w:fldChar w:fldCharType="separate"/>
-            </w:r>
-            <w:r>
-              <w:rPr>
-                <w:noProof/>
-                <w:webHidden/>
-              </w:rPr>
-              <w:t>13</w:t>
-            </w:r>
-            <w:r>
-              <w:rPr>
-                <w:noProof/>
-                <w:webHidden/>
-              </w:rPr>
-              <w:fldChar w:fldCharType="end"/>
-            </w:r>
-          </w:hyperlink>
+          <w:r>
+            <w:rPr>
+              <w:rStyle w:val="Lienhypertexte"/>
+              <w:noProof/>
+            </w:rPr>
+            <w:fldChar w:fldCharType="begin"/>
+          </w:r>
+          <w:r>
+            <w:rPr>
+              <w:rStyle w:val="Lienhypertexte"/>
+              <w:noProof/>
+            </w:rPr>
+            <w:instrText xml:space="preserve"> </w:instrText>
+          </w:r>
+          <w:r>
+            <w:rPr>
+              <w:noProof/>
+            </w:rPr>
+            <w:instrText>HYPERLINK \l "_Toc465839107"</w:instrText>
+          </w:r>
+          <w:r>
+            <w:rPr>
+              <w:rStyle w:val="Lienhypertexte"/>
+              <w:noProof/>
+            </w:rPr>
+            <w:instrText xml:space="preserve"> </w:instrText>
+          </w:r>
+          <w:r>
+            <w:rPr>
+              <w:rStyle w:val="Lienhypertexte"/>
+              <w:noProof/>
+            </w:rPr>
+          </w:r>
+          <w:r>
+            <w:rPr>
+              <w:rStyle w:val="Lienhypertexte"/>
+              <w:noProof/>
+            </w:rPr>
+            <w:fldChar w:fldCharType="separate"/>
+          </w:r>
+          <w:r>
+            <w:rPr>
+              <w:rStyle w:val="Lienhypertexte"/>
+              <w:noProof/>
+            </w:rPr>
+            <w:t>Détails Contrat</w:t>
+          </w:r>
+          <w:r>
+            <w:rPr>
+              <w:noProof/>
+              <w:webHidden/>
+            </w:rPr>
+            <w:tab/>
+          </w:r>
+          <w:r>
+            <w:rPr>
+              <w:noProof/>
+              <w:webHidden/>
+            </w:rPr>
+            <w:fldChar w:fldCharType="begin"/>
+          </w:r>
+          <w:r>
+            <w:rPr>
+              <w:noProof/>
+              <w:webHidden/>
+            </w:rPr>
+            <w:instrText xml:space="preserve"> PAGEREF _Toc465839107 \h </w:instrText>
+          </w:r>
+          <w:r>
+            <w:rPr>
+              <w:noProof/>
+              <w:webHidden/>
+            </w:rPr>
+          </w:r>
+          <w:r>
+            <w:rPr>
+              <w:noProof/>
+              <w:webHidden/>
+            </w:rPr>
+            <w:fldChar w:fldCharType="separate"/>
+          </w:r>
+          <w:r>
+            <w:rPr>
+              <w:noProof/>
+              <w:webHidden/>
+            </w:rPr>
+            <w:t>13</w:t>
+          </w:r>
+          <w:r>
+            <w:rPr>
+              <w:noProof/>
+              <w:webHidden/>
+            </w:rPr>
+            <w:fldChar w:fldCharType="end"/>
+          </w:r>
+          <w:r>
+            <w:rPr>
+              <w:rStyle w:val="Lienhypertexte"/>
+              <w:noProof/>
+            </w:rPr>
+            <w:fldChar w:fldCharType="end"/>
+          </w:r>
         </w:p>
         <w:p>
           <w:pPr>
@@ -2295,63 +2340,108 @@
               <w:lang w:eastAsia="fr-FR"/>
             </w:rPr>
           </w:pPr>
-          <w:hyperlink w:anchor="_Toc465804861" w:history="1">
-            <w:r>
-              <w:rPr>
-                <w:rStyle w:val="Lienhypertexte"/>
-                <w:noProof/>
-              </w:rPr>
-              <w:t>Diagramme d’organisation et de répartition du système d’information</w:t>
-            </w:r>
-            <w:r>
-              <w:rPr>
-                <w:noProof/>
-                <w:webHidden/>
-              </w:rPr>
-              <w:tab/>
-            </w:r>
-            <w:r>
-              <w:rPr>
-                <w:noProof/>
-                <w:webHidden/>
-              </w:rPr>
-              <w:fldChar w:fldCharType="begin"/>
-            </w:r>
-            <w:r>
-              <w:rPr>
-                <w:noProof/>
-                <w:webHidden/>
-              </w:rPr>
-              <w:instrText xml:space="preserve"> PAGEREF _Toc465804861 \h </w:instrText>
-            </w:r>
-            <w:r>
-              <w:rPr>
-                <w:noProof/>
-                <w:webHidden/>
-              </w:rPr>
-            </w:r>
-            <w:r>
-              <w:rPr>
-                <w:noProof/>
-                <w:webHidden/>
-              </w:rPr>
-              <w:fldChar w:fldCharType="separate"/>
-            </w:r>
-            <w:r>
-              <w:rPr>
-                <w:noProof/>
-                <w:webHidden/>
-              </w:rPr>
-              <w:t>14</w:t>
-            </w:r>
-            <w:r>
-              <w:rPr>
-                <w:noProof/>
-                <w:webHidden/>
-              </w:rPr>
-              <w:fldChar w:fldCharType="end"/>
-            </w:r>
-          </w:hyperlink>
+          <w:r>
+            <w:rPr>
+              <w:rStyle w:val="Lienhypertexte"/>
+              <w:noProof/>
+            </w:rPr>
+            <w:fldChar w:fldCharType="begin"/>
+          </w:r>
+          <w:r>
+            <w:rPr>
+              <w:rStyle w:val="Lienhypertexte"/>
+              <w:noProof/>
+            </w:rPr>
+            <w:instrText xml:space="preserve"> </w:instrText>
+          </w:r>
+          <w:r>
+            <w:rPr>
+              <w:noProof/>
+            </w:rPr>
+            <w:instrText>HYPERLINK \l "_Toc465839108"</w:instrText>
+          </w:r>
+          <w:r>
+            <w:rPr>
+              <w:rStyle w:val="Lienhypertexte"/>
+              <w:noProof/>
+            </w:rPr>
+            <w:instrText xml:space="preserve"> </w:instrText>
+          </w:r>
+          <w:r>
+            <w:rPr>
+              <w:rStyle w:val="Lienhypertexte"/>
+              <w:noProof/>
+            </w:rPr>
+          </w:r>
+          <w:r>
+            <w:rPr>
+              <w:rStyle w:val="Lienhypertexte"/>
+              <w:noProof/>
+            </w:rPr>
+            <w:fldChar w:fldCharType="separate"/>
+          </w:r>
+          <w:r>
+            <w:rPr>
+              <w:rStyle w:val="Lienhypertexte"/>
+              <w:noProof/>
+            </w:rPr>
+            <w:t>Diagramme d’organisation et de répartition du système d’information</w:t>
+          </w:r>
+          <w:r>
+            <w:rPr>
+              <w:noProof/>
+              <w:webHidden/>
+            </w:rPr>
+            <w:tab/>
+          </w:r>
+          <w:r>
+            <w:rPr>
+              <w:noProof/>
+              <w:webHidden/>
+            </w:rPr>
+            <w:fldChar w:fldCharType="begin"/>
+          </w:r>
+          <w:r>
+            <w:rPr>
+              <w:noProof/>
+              <w:webHidden/>
+            </w:rPr>
+            <w:instrText xml:space="preserve"> PAGEREF _Toc465839108 \h </w:instrText>
+          </w:r>
+          <w:r>
+            <w:rPr>
+              <w:noProof/>
+              <w:webHidden/>
+            </w:rPr>
+          </w:r>
+          <w:r>
+            <w:rPr>
+              <w:noProof/>
+              <w:webHidden/>
+            </w:rPr>
+            <w:fldChar w:fldCharType="separate"/>
+          </w:r>
+          <w:r>
+            <w:rPr>
+              <w:noProof/>
+              <w:webHidden/>
+            </w:rPr>
+            <w:t>14</w:t>
+          </w:r>
+          <w:r>
+            <w:rPr>
+              <w:noProof/>
+              <w:webHidden/>
+            </w:rPr>
+            <w:fldChar w:fldCharType="end"/>
+          </w:r>
+          <w:r>
+            <w:rPr>
+              <w:rStyle w:val="Lienhypertexte"/>
+              <w:noProof/>
+            </w:rPr>
+            <w:fldChar w:fldCharType="end"/>
+          </w:r>
         </w:p>
         <w:p>
           <w:pPr>
@@ -2365,63 +2455,108 @@
               <w:lang w:eastAsia="fr-FR"/>
             </w:rPr>
           </w:pPr>
-          <w:hyperlink w:anchor="_Toc465804862" w:history="1">
-            <w:r>
-              <w:rPr>
-                <w:rStyle w:val="Lienhypertexte"/>
-                <w:noProof/>
-              </w:rPr>
-              <w:t>Bilan du chef de projet</w:t>
-            </w:r>
-            <w:r>
-              <w:rPr>
-                <w:noProof/>
-                <w:webHidden/>
-              </w:rPr>
-              <w:tab/>
-            </w:r>
-            <w:r>
-              <w:rPr>
-                <w:noProof/>
-                <w:webHidden/>
-              </w:rPr>
-              <w:fldChar w:fldCharType="begin"/>
-            </w:r>
-            <w:r>
-              <w:rPr>
-                <w:noProof/>
-                <w:webHidden/>
-              </w:rPr>
-              <w:instrText xml:space="preserve"> PAGEREF _Toc465804862 \h </w:instrText>
-            </w:r>
-            <w:r>
-              <w:rPr>
-                <w:noProof/>
-                <w:webHidden/>
-              </w:rPr>
-            </w:r>
-            <w:r>
-              <w:rPr>
-                <w:noProof/>
-                <w:webHidden/>
-              </w:rPr>
-              <w:fldChar w:fldCharType="separate"/>
-            </w:r>
-            <w:r>
-              <w:rPr>
-                <w:noProof/>
-                <w:webHidden/>
-              </w:rPr>
-              <w:t>15</w:t>
-            </w:r>
-            <w:r>
-              <w:rPr>
-                <w:noProof/>
-                <w:webHidden/>
-              </w:rPr>
-              <w:fldChar w:fldCharType="end"/>
-            </w:r>
-          </w:hyperlink>
+          <w:r>
+            <w:rPr>
+              <w:rStyle w:val="Lienhypertexte"/>
+              <w:noProof/>
+            </w:rPr>
+            <w:fldChar w:fldCharType="begin"/>
+          </w:r>
+          <w:r>
+            <w:rPr>
+              <w:rStyle w:val="Lienhypertexte"/>
+              <w:noProof/>
+            </w:rPr>
+            <w:instrText xml:space="preserve"> </w:instrText>
+          </w:r>
+          <w:r>
+            <w:rPr>
+              <w:noProof/>
+            </w:rPr>
+            <w:instrText>HYPERLINK \l "_Toc465839109"</w:instrText>
+          </w:r>
+          <w:r>
+            <w:rPr>
+              <w:rStyle w:val="Lienhypertexte"/>
+              <w:noProof/>
+            </w:rPr>
+            <w:instrText xml:space="preserve"> </w:instrText>
+          </w:r>
+          <w:r>
+            <w:rPr>
+              <w:rStyle w:val="Lienhypertexte"/>
+              <w:noProof/>
+            </w:rPr>
+          </w:r>
+          <w:r>
+            <w:rPr>
+              <w:rStyle w:val="Lienhypertexte"/>
+              <w:noProof/>
+            </w:rPr>
+            <w:fldChar w:fldCharType="separate"/>
+          </w:r>
+          <w:r>
+            <w:rPr>
+              <w:rStyle w:val="Lienhypertexte"/>
+              <w:noProof/>
+            </w:rPr>
+            <w:t>Bilan du chef de projet</w:t>
+          </w:r>
+          <w:r>
+            <w:rPr>
+              <w:noProof/>
+              <w:webHidden/>
+            </w:rPr>
+            <w:tab/>
+          </w:r>
+          <w:r>
+            <w:rPr>
+              <w:noProof/>
+              <w:webHidden/>
+            </w:rPr>
+            <w:fldChar w:fldCharType="begin"/>
+          </w:r>
+          <w:r>
+            <w:rPr>
+              <w:noProof/>
+              <w:webHidden/>
+            </w:rPr>
+            <w:instrText xml:space="preserve"> PAGEREF _Toc465839109 \h </w:instrText>
+          </w:r>
+          <w:r>
+            <w:rPr>
+              <w:noProof/>
+              <w:webHidden/>
+            </w:rPr>
+          </w:r>
+          <w:r>
+            <w:rPr>
+              <w:noProof/>
+              <w:webHidden/>
+            </w:rPr>
+            <w:fldChar w:fldCharType="separate"/>
+          </w:r>
+          <w:r>
+            <w:rPr>
+              <w:noProof/>
+              <w:webHidden/>
+            </w:rPr>
+            <w:t>15</w:t>
+          </w:r>
+          <w:r>
+            <w:rPr>
+              <w:noProof/>
+              <w:webHidden/>
+            </w:rPr>
+            <w:fldChar w:fldCharType="end"/>
+          </w:r>
+          <w:r>
+            <w:rPr>
+              <w:rStyle w:val="Lienhypertexte"/>
+              <w:noProof/>
+            </w:rPr>
+            <w:fldChar w:fldCharType="end"/>
+          </w:r>
         </w:p>
         <w:p>
           <w:r>
@@ -2435,13 +2570,20 @@
       </w:sdtContent>
     </w:sdt>
     <w:p/>
-    <w:p>
-      <w:r>
-        <w:br w:type="page"/>
-      </w:r>
-    </w:p>
-    <w:p/>
-    <w:p/>
+    <w:p/>
+    <w:p/>
+    <w:p/>
+    <w:p/>
+    <w:p/>
+    <w:p/>
+    <w:p/>
+    <w:p/>
+    <w:p/>
+    <w:p/>
+    <w:p>
+      <w:bookmarkStart w:id="1" w:name="_GoBack"/>
+      <w:bookmarkEnd w:id="1"/>
+    </w:p>
     <w:p/>
     <w:p>
       <w:pPr>
@@ -2451,15 +2593,16 @@
           <w:sz w:val="28"/>
         </w:rPr>
       </w:pPr>
-      <w:bookmarkStart w:id="1" w:name="_Toc465804847"/>
+      <w:bookmarkStart w:id="2" w:name="_Toc465839094"/>
       <w:r>
         <w:rPr>
           <w:color w:val="70AD47" w:themeColor="accent6"/>
           <w:sz w:val="28"/>
         </w:rPr>
+        <w:lastRenderedPageBreak/>
         <w:t>Diagramme d’Activité</w:t>
       </w:r>
-      <w:bookmarkEnd w:id="1"/>
+      <w:bookmarkEnd w:id="2"/>
     </w:p>
     <w:p/>
     <w:p>
@@ -2469,7 +2612,7 @@
           <w:color w:val="70AD47" w:themeColor="accent6"/>
         </w:rPr>
       </w:pPr>
-      <w:bookmarkStart w:id="2" w:name="_Toc465804848"/>
+      <w:bookmarkStart w:id="3" w:name="_Toc465839095"/>
       <w:r>
         <w:rPr>
           <w:color w:val="70AD47" w:themeColor="accent6"/>
@@ -2488,7 +2631,7 @@
         </w:rPr>
         <w:t>1 :</w:t>
       </w:r>
-      <w:bookmarkEnd w:id="2"/>
+      <w:bookmarkEnd w:id="3"/>
       <w:r>
         <w:rPr>
           <w:color w:val="70AD47" w:themeColor="accent6"/>
@@ -2499,10 +2642,10 @@
     <w:p>
       <w:r>
         <w:object w:dxaOrig="16171" w:dyaOrig="8131">
-          <v:shape id="_x0000_i1025" type="#_x0000_t75" style="width:453.6pt;height:228.05pt" o:ole="">
+          <v:shape id="_x0000_i1025" type="#_x0000_t75" style="width:453.8pt;height:228pt" o:ole="">
             <v:imagedata r:id="rId11" o:title=""/>
           </v:shape>
-          <o:OLEObject Type="Embed" ProgID="Visio.Drawing.15" ShapeID="_x0000_i1025" DrawAspect="Content" ObjectID="_1539556114" r:id="rId12"/>
+          <o:OLEObject Type="Embed" ProgID="Visio.Drawing.15" ShapeID="_x0000_i1025" DrawAspect="Content" ObjectID="_1539580945" r:id="rId12"/>
         </w:object>
       </w:r>
     </w:p>
@@ -2527,7 +2670,7 @@
           <w:color w:val="70AD47" w:themeColor="accent6"/>
         </w:rPr>
       </w:pPr>
-      <w:bookmarkStart w:id="3" w:name="_Toc465804849"/>
+      <w:bookmarkStart w:id="4" w:name="_Toc465839096"/>
       <w:r>
         <w:rPr>
           <w:color w:val="70AD47" w:themeColor="accent6"/>
@@ -2571,7 +2714,7 @@
         </w:rPr>
         <w:t>:</w:t>
       </w:r>
-      <w:bookmarkEnd w:id="3"/>
+      <w:bookmarkEnd w:id="4"/>
       <w:r>
         <w:rPr>
           <w:color w:val="70AD47" w:themeColor="accent6"/>
@@ -2582,10 +2725,10 @@
     <w:p>
       <w:r>
         <w:object w:dxaOrig="10740" w:dyaOrig="10831">
-          <v:shape id="_x0000_i1026" type="#_x0000_t75" style="width:388.25pt;height:391pt" o:ole="">
+          <v:shape id="_x0000_i1026" type="#_x0000_t75" style="width:388.35pt;height:391.1pt" o:ole="">
             <v:imagedata r:id="rId13" o:title=""/>
           </v:shape>
-          <o:OLEObject Type="Embed" ProgID="Visio.Drawing.15" ShapeID="_x0000_i1026" DrawAspect="Content" ObjectID="_1539556115" r:id="rId14"/>
+          <o:OLEObject Type="Embed" ProgID="Visio.Drawing.15" ShapeID="_x0000_i1026" DrawAspect="Content" ObjectID="_1539580946" r:id="rId14"/>
         </w:object>
       </w:r>
     </w:p>
@@ -2608,7 +2751,7 @@
           <w:color w:val="70AD47" w:themeColor="accent6"/>
         </w:rPr>
       </w:pPr>
-      <w:bookmarkStart w:id="4" w:name="_Toc465804850"/>
+      <w:bookmarkStart w:id="5" w:name="_Toc465839097"/>
       <w:r>
         <w:rPr>
           <w:color w:val="70AD47" w:themeColor="accent6"/>
@@ -2622,7 +2765,7 @@
         </w:rPr>
         <w:t xml:space="preserve"> :</w:t>
       </w:r>
-      <w:bookmarkEnd w:id="4"/>
+      <w:bookmarkEnd w:id="5"/>
     </w:p>
     <w:p/>
     <w:p/>
@@ -2630,10 +2773,10 @@
     <w:p>
       <w:r>
         <w:object w:dxaOrig="12781" w:dyaOrig="11056">
-          <v:shape id="_x0000_i1027" type="#_x0000_t75" style="width:453.1pt;height:391.95pt" o:ole="">
+          <v:shape id="_x0000_i1027" type="#_x0000_t75" style="width:453.25pt;height:392.2pt" o:ole="">
             <v:imagedata r:id="rId15" o:title=""/>
           </v:shape>
-          <o:OLEObject Type="Embed" ProgID="Visio.Drawing.15" ShapeID="_x0000_i1027" DrawAspect="Content" ObjectID="_1539556116" r:id="rId16"/>
+          <o:OLEObject Type="Embed" ProgID="Visio.Drawing.15" ShapeID="_x0000_i1027" DrawAspect="Content" ObjectID="_1539580947" r:id="rId16"/>
         </w:object>
       </w:r>
     </w:p>
@@ -2651,7 +2794,7 @@
           <w:color w:val="70AD47" w:themeColor="accent6"/>
         </w:rPr>
       </w:pPr>
-      <w:bookmarkStart w:id="5" w:name="_Toc465804851"/>
+      <w:bookmarkStart w:id="6" w:name="_Toc465839098"/>
       <w:r>
         <w:rPr>
           <w:color w:val="70AD47" w:themeColor="accent6"/>
@@ -2659,7 +2802,7 @@
         <w:lastRenderedPageBreak/>
         <w:t>Diagramme de séquence détaillé</w:t>
       </w:r>
-      <w:bookmarkEnd w:id="5"/>
+      <w:bookmarkEnd w:id="6"/>
     </w:p>
     <w:p>
       <w:pPr>
@@ -2676,7 +2819,7 @@
           <w:color w:val="70AD47" w:themeColor="accent6"/>
         </w:rPr>
       </w:pPr>
-      <w:bookmarkStart w:id="6" w:name="_Toc465804852"/>
+      <w:bookmarkStart w:id="7" w:name="_Toc465839099"/>
       <w:r>
         <w:rPr>
           <w:color w:val="70AD47" w:themeColor="accent6"/>
@@ -2689,7 +2832,7 @@
         </w:rPr>
         <w:t xml:space="preserve"> Client</w:t>
       </w:r>
-      <w:bookmarkEnd w:id="6"/>
+      <w:bookmarkEnd w:id="7"/>
     </w:p>
     <w:p/>
     <w:p>
@@ -2758,7 +2901,7 @@
           <w:lang w:eastAsia="fr-FR"/>
         </w:rPr>
         <w:drawing>
-          <wp:inline distT="0" distB="0" distL="0" distR="0">
+          <wp:inline distT="0" distB="0" distL="0" distR="0" wp14:anchorId="5CF2A686" wp14:editId="63EB54CB">
             <wp:extent cx="6693091" cy="6381750"/>
             <wp:effectExtent l="0" t="0" r="0" b="0"/>
             <wp:docPr id="2" name="Image 2"/>
@@ -2840,7 +2983,7 @@
         </w:rPr>
         <w:lastRenderedPageBreak/>
         <w:drawing>
-          <wp:inline distT="0" distB="0" distL="0" distR="0">
+          <wp:inline distT="0" distB="0" distL="0" distR="0" wp14:anchorId="5620E216" wp14:editId="468E46E0">
             <wp:extent cx="6505575" cy="4050925"/>
             <wp:effectExtent l="0" t="0" r="0" b="6985"/>
             <wp:docPr id="5" name="Image 5"/>
@@ -2881,8 +3024,6 @@
           </wp:inline>
         </w:drawing>
       </w:r>
-      <w:bookmarkStart w:id="7" w:name="_GoBack"/>
-      <w:bookmarkEnd w:id="7"/>
     </w:p>
     <w:p>
       <w:pPr>
@@ -2906,7 +3047,7 @@
           <w:color w:val="70AD47" w:themeColor="accent6"/>
         </w:rPr>
       </w:pPr>
-      <w:bookmarkStart w:id="8" w:name="_Toc465804853"/>
+      <w:bookmarkStart w:id="8" w:name="_Toc465839100"/>
       <w:r>
         <w:rPr>
           <w:noProof/>
@@ -2920,7 +3061,7 @@
             <v:imagedata r:id="rId20" o:title=""/>
             <w10:wrap type="square"/>
           </v:shape>
-          <o:OLEObject Type="Embed" ProgID="Visio.Drawing.15" ShapeID="_x0000_s1039" DrawAspect="Content" ObjectID="_1539556118" r:id="rId21"/>
+          <o:OLEObject Type="Embed" ProgID="Visio.Drawing.15" ShapeID="_x0000_s1039" DrawAspect="Content" ObjectID="_1539580949" r:id="rId21"/>
         </w:object>
       </w:r>
       <w:r>
@@ -2990,27 +3131,67 @@
           <w:sz w:val="18"/>
           <w:szCs w:val="18"/>
         </w:rPr>
-        <w:t xml:space="preserve"> Ce diagramme a été fait en accord avec l’IHM proposé par l’expert IHM</w:t>
-      </w:r>
-    </w:p>
-    <w:p>
-      <w:pPr>
-        <w:rPr>
-          <w:rFonts w:asciiTheme="majorHAnsi" w:hAnsiTheme="majorHAnsi"/>
+        <w:t xml:space="preserve"> </w:t>
+      </w:r>
+      <w:r>
+        <w:rPr>
+          <w:sz w:val="18"/>
+          <w:szCs w:val="18"/>
+        </w:rPr>
+        <w:t xml:space="preserve"> </w:t>
+      </w:r>
+      <w:r>
+        <w:rPr>
+          <w:sz w:val="18"/>
+          <w:szCs w:val="18"/>
+        </w:rPr>
+        <w:t>Dans le DSD, « SC » correspond à une Sou</w:t>
+      </w:r>
+      <w:r>
+        <w:rPr>
+          <w:sz w:val="18"/>
+          <w:szCs w:val="18"/>
+        </w:rPr>
+        <w:t>s</w:t>
+      </w:r>
+      <w:r>
+        <w:rPr>
+          <w:sz w:val="18"/>
+          <w:szCs w:val="18"/>
+        </w:rPr>
+        <w:t xml:space="preserve">cription Contrat et « C » à un Contrat. </w:t>
+      </w:r>
+    </w:p>
+    <w:p>
+      <w:pPr>
+        <w:rPr>
+          <w:sz w:val="18"/>
+          <w:szCs w:val="18"/>
+        </w:rPr>
+      </w:pPr>
+      <w:r>
+        <w:rPr>
+          <w:sz w:val="18"/>
+          <w:szCs w:val="18"/>
+        </w:rPr>
+        <w:t>Ce diagramme a été fait en accord avec l’IHM proposé par l’expert IHM</w:t>
+      </w:r>
+      <w:r>
+        <w:rPr>
+          <w:sz w:val="18"/>
+          <w:szCs w:val="18"/>
+        </w:rPr>
+        <w:t>.</w:t>
+      </w:r>
+    </w:p>
+    <w:p>
+      <w:pPr>
+        <w:pStyle w:val="Titre1"/>
+        <w:rPr>
           <w:color w:val="70AD47" w:themeColor="accent6"/>
-          <w:sz w:val="32"/>
-          <w:szCs w:val="48"/>
-        </w:rPr>
-      </w:pPr>
-    </w:p>
-    <w:p>
-      <w:pPr>
-        <w:pStyle w:val="Titre1"/>
-        <w:rPr>
-          <w:color w:val="70AD47" w:themeColor="accent6"/>
-        </w:rPr>
-      </w:pPr>
-      <w:bookmarkStart w:id="9" w:name="_Toc465804854"/>
+        </w:rPr>
+      </w:pPr>
+      <w:bookmarkStart w:id="9" w:name="_Toc465839101"/>
       <w:r>
         <w:rPr>
           <w:color w:val="70AD47" w:themeColor="accent6"/>
@@ -3028,7 +3209,7 @@
           <w:color w:val="70AD47" w:themeColor="accent6"/>
         </w:rPr>
       </w:pPr>
-      <w:bookmarkStart w:id="10" w:name="_Toc465804855"/>
+      <w:bookmarkStart w:id="10" w:name="_Toc465839102"/>
       <w:r>
         <w:rPr>
           <w:color w:val="70AD47" w:themeColor="accent6"/>
@@ -3054,7 +3235,7 @@
           <w:lang w:eastAsia="fr-FR"/>
         </w:rPr>
         <w:drawing>
-          <wp:inline distT="0" distB="0" distL="0" distR="0" wp14:anchorId="72A895D2" wp14:editId="48887DB1">
+          <wp:inline distT="0" distB="0" distL="0" distR="0" wp14:anchorId="5B41D3E5" wp14:editId="076ACDD7">
             <wp:extent cx="5760720" cy="328295"/>
             <wp:effectExtent l="0" t="0" r="0" b="0"/>
             <wp:docPr id="3" name="Image 3"/>
@@ -3165,7 +3346,7 @@
           <w:color w:val="70AD47" w:themeColor="accent6"/>
         </w:rPr>
       </w:pPr>
-      <w:bookmarkStart w:id="11" w:name="_Toc465804856"/>
+      <w:bookmarkStart w:id="11" w:name="_Toc465839103"/>
       <w:r>
         <w:rPr>
           <w:color w:val="70AD47" w:themeColor="accent6"/>
@@ -3190,7 +3371,7 @@
           <w:lang w:eastAsia="fr-FR"/>
         </w:rPr>
         <w:drawing>
-          <wp:inline distT="0" distB="0" distL="0" distR="0" wp14:anchorId="374AD86D" wp14:editId="4D5DA15E">
+          <wp:inline distT="0" distB="0" distL="0" distR="0" wp14:anchorId="276755D2" wp14:editId="42543347">
             <wp:extent cx="5760720" cy="3547110"/>
             <wp:effectExtent l="0" t="0" r="0" b="0"/>
             <wp:docPr id="4" name="Image 4"/>
@@ -3487,20 +3668,12 @@
     </w:p>
     <w:p>
       <w:pPr>
-        <w:rPr>
-          <w:sz w:val="28"/>
-          <w:szCs w:val="28"/>
-        </w:rPr>
-      </w:pPr>
-    </w:p>
-    <w:p>
-      <w:pPr>
         <w:pStyle w:val="Titre2"/>
         <w:rPr>
           <w:color w:val="70AD47" w:themeColor="accent6"/>
         </w:rPr>
       </w:pPr>
-      <w:bookmarkStart w:id="12" w:name="_Toc465804857"/>
+      <w:bookmarkStart w:id="12" w:name="_Toc465839104"/>
       <w:r>
         <w:rPr>
           <w:color w:val="70AD47" w:themeColor="accent6"/>
@@ -3526,7 +3699,7 @@
           <w:lang w:eastAsia="fr-FR"/>
         </w:rPr>
         <w:drawing>
-          <wp:inline distT="0" distB="0" distL="0" distR="0" wp14:anchorId="1C046FD6" wp14:editId="714332AA">
+          <wp:inline distT="0" distB="0" distL="0" distR="0" wp14:anchorId="33400A67" wp14:editId="3ADBE291">
             <wp:extent cx="5760720" cy="5054600"/>
             <wp:effectExtent l="0" t="0" r="0" b="0"/>
             <wp:docPr id="1" name="Image 1"/>
@@ -3685,7 +3858,10 @@
     </w:p>
     <w:p>
       <w:pPr>
-        <w:rPr>
+        <w:pStyle w:val="Titre2"/>
+        <w:rPr>
+          <w:rFonts w:asciiTheme="minorHAnsi" w:eastAsiaTheme="minorHAnsi" w:hAnsiTheme="minorHAnsi" w:cstheme="minorBidi"/>
+          <w:color w:val="auto"/>
           <w:sz w:val="28"/>
           <w:szCs w:val="28"/>
         </w:rPr>
@@ -3693,25 +3869,16 @@
     </w:p>
     <w:p>
       <w:pPr>
-        <w:rPr>
-          <w:sz w:val="28"/>
-          <w:szCs w:val="28"/>
-        </w:rPr>
-      </w:pPr>
-    </w:p>
-    <w:p>
-      <w:pPr>
         <w:pStyle w:val="Titre2"/>
         <w:rPr>
           <w:color w:val="70AD47" w:themeColor="accent6"/>
         </w:rPr>
       </w:pPr>
-      <w:bookmarkStart w:id="13" w:name="_Toc465804858"/>
+      <w:bookmarkStart w:id="13" w:name="_Toc465839105"/>
       <w:r>
         <w:rPr>
           <w:color w:val="70AD47" w:themeColor="accent6"/>
         </w:rPr>
-        <w:lastRenderedPageBreak/>
         <w:t>Détails Contact</w:t>
       </w:r>
       <w:bookmarkEnd w:id="13"/>
@@ -3732,7 +3899,7 @@
           <w:lang w:eastAsia="fr-FR"/>
         </w:rPr>
         <w:drawing>
-          <wp:inline distT="0" distB="0" distL="0" distR="0" wp14:anchorId="39FBA05D" wp14:editId="0543EC53">
+          <wp:inline distT="0" distB="0" distL="0" distR="0" wp14:anchorId="208FA3A7" wp14:editId="41860261">
             <wp:extent cx="5760720" cy="4561205"/>
             <wp:effectExtent l="0" t="0" r="0" b="0"/>
             <wp:docPr id="6" name="Image 6"/>
@@ -4308,37 +4475,24 @@
     </w:p>
     <w:p>
       <w:pPr>
-        <w:pStyle w:val="Paragraphedeliste"/>
-        <w:ind w:left="360"/>
-        <w:rPr>
-          <w:sz w:val="28"/>
-          <w:szCs w:val="28"/>
-        </w:rPr>
-      </w:pPr>
-    </w:p>
-    <w:p>
-      <w:pPr>
-        <w:pStyle w:val="Paragraphedeliste"/>
-        <w:ind w:left="360"/>
-        <w:rPr>
-          <w:sz w:val="28"/>
-          <w:szCs w:val="28"/>
-        </w:rPr>
-      </w:pPr>
-    </w:p>
-    <w:p>
-      <w:pPr>
         <w:pStyle w:val="Titre2"/>
         <w:rPr>
           <w:color w:val="70AD47" w:themeColor="accent6"/>
         </w:rPr>
       </w:pPr>
-      <w:bookmarkStart w:id="14" w:name="_Toc465804859"/>
-      <w:r>
+    </w:p>
+    <w:p>
+      <w:pPr>
+        <w:pStyle w:val="Titre2"/>
         <w:rPr>
           <w:color w:val="70AD47" w:themeColor="accent6"/>
         </w:rPr>
-        <w:lastRenderedPageBreak/>
+      </w:pPr>
+      <w:bookmarkStart w:id="14" w:name="_Toc465839106"/>
+      <w:r>
+        <w:rPr>
+          <w:color w:val="70AD47" w:themeColor="accent6"/>
+        </w:rPr>
         <w:t>Catalogue des Propositions</w:t>
       </w:r>
       <w:bookmarkEnd w:id="14"/>
@@ -4351,7 +4505,7 @@
           <w:lang w:eastAsia="fr-FR"/>
         </w:rPr>
         <w:drawing>
-          <wp:inline distT="0" distB="0" distL="0" distR="0" wp14:anchorId="19CDEC25" wp14:editId="0BE8FF91">
+          <wp:inline distT="0" distB="0" distL="0" distR="0" wp14:anchorId="4D160C5E" wp14:editId="61E556C6">
             <wp:extent cx="5760720" cy="5048885"/>
             <wp:effectExtent l="0" t="0" r="0" b="0"/>
             <wp:docPr id="7" name="Image 7"/>
@@ -4664,48 +4818,19 @@
     </w:p>
     <w:p>
       <w:pPr>
-        <w:pStyle w:val="Paragraphedeliste"/>
-        <w:rPr>
-          <w:rFonts w:ascii="Calibri" w:hAnsi="Calibri" w:cs="Calibri"/>
-          <w:sz w:val="28"/>
-          <w:szCs w:val="28"/>
-        </w:rPr>
-      </w:pPr>
-    </w:p>
-    <w:p>
-      <w:pPr>
-        <w:pStyle w:val="Paragraphedeliste"/>
-        <w:rPr>
-          <w:rFonts w:ascii="Calibri" w:hAnsi="Calibri" w:cs="Calibri"/>
-          <w:sz w:val="28"/>
-          <w:szCs w:val="28"/>
-        </w:rPr>
-      </w:pPr>
-    </w:p>
-    <w:p>
-      <w:pPr>
-        <w:pStyle w:val="Paragraphedeliste"/>
-        <w:rPr>
-          <w:rFonts w:ascii="Calibri" w:hAnsi="Calibri" w:cs="Calibri"/>
-          <w:sz w:val="28"/>
-          <w:szCs w:val="28"/>
-        </w:rPr>
-      </w:pPr>
-    </w:p>
-    <w:p>
-      <w:pPr>
         <w:pStyle w:val="Titre1"/>
         <w:rPr>
           <w:color w:val="70AD47" w:themeColor="accent6"/>
           <w:sz w:val="28"/>
         </w:rPr>
       </w:pPr>
-      <w:bookmarkStart w:id="15" w:name="_Toc465804860"/>
+      <w:bookmarkStart w:id="15" w:name="_Toc465839107"/>
       <w:r>
         <w:rPr>
           <w:color w:val="70AD47" w:themeColor="accent6"/>
           <w:sz w:val="28"/>
         </w:rPr>
+        <w:lastRenderedPageBreak/>
         <w:t>Détails Contrat</w:t>
       </w:r>
       <w:bookmarkEnd w:id="15"/>
@@ -4726,7 +4851,7 @@
           <w:lang w:eastAsia="fr-FR"/>
         </w:rPr>
         <w:drawing>
-          <wp:inline distT="0" distB="0" distL="0" distR="0" wp14:anchorId="04A11307" wp14:editId="3263B39C">
+          <wp:inline distT="0" distB="0" distL="0" distR="0" wp14:anchorId="363EE7F6" wp14:editId="26558FC7">
             <wp:extent cx="7773035" cy="4267200"/>
             <wp:effectExtent l="0" t="0" r="0" b="0"/>
             <wp:docPr id="8" name="Image 8"/>
@@ -5183,8 +5308,6 @@
     </w:p>
     <w:p/>
     <w:p/>
-    <w:p/>
-    <w:p/>
     <w:p>
       <w:pPr>
         <w:rPr>
@@ -5212,11 +5335,12 @@
           <w:color w:val="70AD47" w:themeColor="accent6"/>
         </w:rPr>
       </w:pPr>
-      <w:bookmarkStart w:id="16" w:name="_Toc465804861"/>
+      <w:bookmarkStart w:id="16" w:name="_Toc465839108"/>
       <w:r>
         <w:rPr>
           <w:color w:val="70AD47" w:themeColor="accent6"/>
         </w:rPr>
+        <w:lastRenderedPageBreak/>
         <w:t>Diagramme d’organisation et de répartition du système d’information</w:t>
       </w:r>
       <w:bookmarkEnd w:id="16"/>
@@ -5252,10 +5376,10 @@
       </w:pPr>
       <w:r>
         <w:object w:dxaOrig="14671" w:dyaOrig="7711">
-          <v:shape id="_x0000_i1029" type="#_x0000_t75" style="width:453.35pt;height:238.25pt" o:ole="">
+          <v:shape id="_x0000_i1029" type="#_x0000_t75" style="width:453.25pt;height:238.35pt" o:ole="">
             <v:imagedata r:id="rId28" o:title=""/>
           </v:shape>
-          <o:OLEObject Type="Embed" ProgID="Visio.Drawing.15" ShapeID="_x0000_i1029" DrawAspect="Content" ObjectID="_1539556117" r:id="rId29"/>
+          <o:OLEObject Type="Embed" ProgID="Visio.Drawing.15" ShapeID="_x0000_i1029" DrawAspect="Content" ObjectID="_1539580948" r:id="rId29"/>
         </w:object>
       </w:r>
     </w:p>
@@ -5298,7 +5422,6 @@
         <w:t>Ci-dessus est représenté le diagramme qui servira de modèle pour l’architecture du réseau et des flux pour l’application. On y présente les différents serveurs (Serveur d’application, de données et de présentation) correspondant à chaque agence. En effet on proposera que le Siège aura uniquement un serveur de données avec une réplication des données client, des contrats et différents produits qui pourront être proposés au client. Les agences principales elles, auront un serveur de présentation et d’application. Elles auront de plus un serveur de donnée qui seront propres au régions et spécification de l’agence principale. Les agences secondaires n’auront pas de serveurs et utiliseront les serveurs des agences principales.</w:t>
       </w:r>
     </w:p>
-    <w:p/>
     <w:p/>
     <w:p/>
     <w:p/>
@@ -5316,15 +5439,17 @@
         </w:rPr>
       </w:pPr>
     </w:p>
+    <w:p/>
     <w:p>
       <w:pPr>
         <w:pStyle w:val="Titre1"/>
       </w:pPr>
-      <w:bookmarkStart w:id="17" w:name="_Toc465804862"/>
+      <w:bookmarkStart w:id="17" w:name="_Toc465839109"/>
       <w:r>
         <w:rPr>
           <w:color w:val="70AD47" w:themeColor="accent6"/>
         </w:rPr>
+        <w:lastRenderedPageBreak/>
         <w:t>Bilan du chef de projet</w:t>
       </w:r>
       <w:bookmarkEnd w:id="17"/>
@@ -5595,7 +5720,7 @@
           <w:rPr>
             <w:noProof/>
           </w:rPr>
-          <w:t>6</w:t>
+          <w:t>3</w:t>
         </w:r>
         <w:r>
           <w:fldChar w:fldCharType="end"/>
@@ -5641,7 +5766,7 @@
           <w:rPr>
             <w:noProof/>
           </w:rPr>
-          <w:t>8</w:t>
+          <w:t>15</w:t>
         </w:r>
         <w:r>
           <w:fldChar w:fldCharType="end"/>
@@ -7532,7 +7657,7 @@
 </file>
 
 <file path=customXml/itemProps2.xml><?xml version="1.0" encoding="utf-8"?>
-<ds:datastoreItem xmlns:ds="http://schemas.openxmlformats.org/officeDocument/2006/customXml" ds:itemID="{350F9B1F-BDD3-44D6-A844-95C47C8CD490}">
+<ds:datastoreItem xmlns:ds="http://schemas.openxmlformats.org/officeDocument/2006/customXml" ds:itemID="{4AC053C8-EEC5-402F-B65C-CFE1233C33F9}">
   <ds:schemaRefs>
     <ds:schemaRef ds:uri="http://schemas.openxmlformats.org/officeDocument/2006/bibliography"/>
   </ds:schemaRefs>

</xml_diff>

<commit_message>
Ajout MCD au CR
</commit_message>
<xml_diff>
--- a/Doc/Compte-Rendu-MARS.docx
+++ b/Doc/Compte-Rendu-MARS.docx
@@ -1184,7 +1184,10 @@
     <w:p/>
     <w:p/>
     <w:p/>
-    <w:p/>
+    <w:p>
+      <w:bookmarkStart w:id="1" w:name="_GoBack"/>
+      <w:bookmarkEnd w:id="1"/>
+    </w:p>
     <w:p/>
     <w:p/>
     <w:p/>
@@ -2455,7 +2458,7 @@
           <w:sz w:val="28"/>
         </w:rPr>
       </w:pPr>
-      <w:bookmarkStart w:id="1" w:name="_Toc465840515"/>
+      <w:bookmarkStart w:id="2" w:name="_Toc465840515"/>
       <w:r>
         <w:rPr>
           <w:color w:val="70AD47" w:themeColor="accent6"/>
@@ -2465,17 +2468,190 @@
         <w:t>Découpage MCD</w:t>
       </w:r>
     </w:p>
-    <w:p>
-      <w:bookmarkStart w:id="2" w:name="_GoBack"/>
-      <w:bookmarkEnd w:id="2"/>
-    </w:p>
-    <w:p>
-      <w:pPr>
-        <w:rPr>
-          <w:rFonts w:asciiTheme="majorHAnsi" w:eastAsiaTheme="majorEastAsia" w:hAnsiTheme="majorHAnsi" w:cstheme="majorBidi"/>
+    <w:p/>
+    <w:p>
+      <w:r>
+        <w:rPr>
+          <w:noProof/>
+          <w:lang w:eastAsia="fr-FR"/>
+        </w:rPr>
+        <w:drawing>
+          <wp:inline distT="0" distB="0" distL="0" distR="0">
+            <wp:extent cx="5760720" cy="3467100"/>
+            <wp:effectExtent l="0" t="0" r="0" b="0"/>
+            <wp:docPr id="9" name="Image 9"/>
+            <wp:cNvGraphicFramePr>
+              <a:graphicFrameLocks xmlns:a="http://schemas.openxmlformats.org/drawingml/2006/main" noChangeAspect="1"/>
+            </wp:cNvGraphicFramePr>
+            <a:graphic xmlns:a="http://schemas.openxmlformats.org/drawingml/2006/main">
+              <a:graphicData uri="http://schemas.openxmlformats.org/drawingml/2006/picture">
+                <pic:pic xmlns:pic="http://schemas.openxmlformats.org/drawingml/2006/picture">
+                  <pic:nvPicPr>
+                    <pic:cNvPr id="9" name="MCD.jpg"/>
+                    <pic:cNvPicPr/>
+                  </pic:nvPicPr>
+                  <pic:blipFill>
+                    <a:blip r:embed="rId11" cstate="print">
+                      <a:extLst>
+                        <a:ext uri="{28A0092B-C50C-407E-A947-70E740481C1C}">
+                          <a14:useLocalDpi xmlns:a14="http://schemas.microsoft.com/office/drawing/2010/main" val="0"/>
+                        </a:ext>
+                      </a:extLst>
+                    </a:blip>
+                    <a:stretch>
+                      <a:fillRect/>
+                    </a:stretch>
+                  </pic:blipFill>
+                  <pic:spPr>
+                    <a:xfrm>
+                      <a:off x="0" y="0"/>
+                      <a:ext cx="5760720" cy="3467100"/>
+                    </a:xfrm>
+                    <a:prstGeom prst="rect">
+                      <a:avLst/>
+                    </a:prstGeom>
+                  </pic:spPr>
+                </pic:pic>
+              </a:graphicData>
+            </a:graphic>
+          </wp:inline>
+        </w:drawing>
+      </w:r>
+    </w:p>
+    <w:p>
+      <w:pPr>
+        <w:pStyle w:val="Paragraphedeliste"/>
+        <w:numPr>
+          <w:ilvl w:val="0"/>
+          <w:numId w:val="12"/>
+        </w:numPr>
+        <w:rPr>
+          <w:color w:val="4472C4" w:themeColor="accent5"/>
+          <w:sz w:val="28"/>
+        </w:rPr>
+      </w:pPr>
+      <w:r>
+        <w:rPr>
+          <w:color w:val="4472C4" w:themeColor="accent5"/>
+          <w:sz w:val="28"/>
+        </w:rPr>
+        <w:t>Objet métier Personne</w:t>
+      </w:r>
+    </w:p>
+    <w:p>
+      <w:pPr>
+        <w:pStyle w:val="Paragraphedeliste"/>
+        <w:numPr>
+          <w:ilvl w:val="0"/>
+          <w:numId w:val="12"/>
+        </w:numPr>
+        <w:rPr>
+          <w:color w:val="4472C4" w:themeColor="accent5"/>
+          <w:sz w:val="28"/>
+        </w:rPr>
+      </w:pPr>
+      <w:r>
+        <w:rPr>
           <w:color w:val="70AD47" w:themeColor="accent6"/>
           <w:sz w:val="28"/>
-          <w:szCs w:val="32"/>
+        </w:rPr>
+        <w:t>Objet métier Client</w:t>
+      </w:r>
+    </w:p>
+    <w:p>
+      <w:pPr>
+        <w:pStyle w:val="Paragraphedeliste"/>
+        <w:numPr>
+          <w:ilvl w:val="0"/>
+          <w:numId w:val="12"/>
+        </w:numPr>
+        <w:rPr>
+          <w:color w:val="4472C4" w:themeColor="accent5"/>
+          <w:sz w:val="28"/>
+        </w:rPr>
+      </w:pPr>
+      <w:r>
+        <w:rPr>
+          <w:color w:val="FFFF00"/>
+          <w:sz w:val="28"/>
+        </w:rPr>
+        <w:t>Objet métier Offre</w:t>
+      </w:r>
+    </w:p>
+    <w:p>
+      <w:pPr>
+        <w:pStyle w:val="Paragraphedeliste"/>
+        <w:numPr>
+          <w:ilvl w:val="0"/>
+          <w:numId w:val="12"/>
+        </w:numPr>
+        <w:rPr>
+          <w:color w:val="4472C4" w:themeColor="accent5"/>
+          <w:sz w:val="28"/>
+        </w:rPr>
+      </w:pPr>
+      <w:r>
+        <w:rPr>
+          <w:color w:val="7030A0"/>
+          <w:sz w:val="28"/>
+        </w:rPr>
+        <w:t>Objet métier Agence</w:t>
+      </w:r>
+    </w:p>
+    <w:p>
+      <w:pPr>
+        <w:pStyle w:val="Paragraphedeliste"/>
+        <w:numPr>
+          <w:ilvl w:val="0"/>
+          <w:numId w:val="12"/>
+        </w:numPr>
+        <w:rPr>
+          <w:color w:val="4472C4" w:themeColor="accent5"/>
+          <w:sz w:val="28"/>
+        </w:rPr>
+      </w:pPr>
+      <w:r>
+        <w:rPr>
+          <w:color w:val="FF0000"/>
+          <w:sz w:val="28"/>
+        </w:rPr>
+        <w:t>Objet métier Contact</w:t>
+      </w:r>
+    </w:p>
+    <w:p>
+      <w:pPr>
+        <w:pStyle w:val="Paragraphedeliste"/>
+        <w:numPr>
+          <w:ilvl w:val="0"/>
+          <w:numId w:val="12"/>
+        </w:numPr>
+        <w:rPr>
+          <w:color w:val="4472C4" w:themeColor="accent5"/>
+          <w:sz w:val="28"/>
+        </w:rPr>
+      </w:pPr>
+      <w:r>
+        <w:rPr>
+          <w:sz w:val="28"/>
+        </w:rPr>
+        <w:t>Objet métier Contrat</w:t>
+      </w:r>
+    </w:p>
+    <w:p>
+      <w:pPr>
+        <w:ind w:left="567"/>
+        <w:rPr>
+          <w:color w:val="4472C4" w:themeColor="accent5"/>
+          <w:sz w:val="28"/>
+        </w:rPr>
+      </w:pPr>
+    </w:p>
+    <w:p>
+      <w:pPr>
+        <w:pStyle w:val="Paragraphedeliste"/>
+        <w:rPr>
+          <w:color w:val="4472C4" w:themeColor="accent5"/>
+          <w:sz w:val="28"/>
         </w:rPr>
       </w:pPr>
       <w:r>
@@ -2502,7 +2678,7 @@
         <w:lastRenderedPageBreak/>
         <w:t>Diagramme d’Activité</w:t>
       </w:r>
-      <w:bookmarkEnd w:id="1"/>
+      <w:bookmarkEnd w:id="2"/>
     </w:p>
     <w:p/>
     <w:p>
@@ -2543,9 +2719,9 @@
       <w:r>
         <w:object w:dxaOrig="16171" w:dyaOrig="8131">
           <v:shape id="_x0000_i1025" type="#_x0000_t75" style="width:453.8pt;height:228pt" o:ole="">
-            <v:imagedata r:id="rId11" o:title=""/>
+            <v:imagedata r:id="rId12" o:title=""/>
           </v:shape>
-          <o:OLEObject Type="Embed" ProgID="Visio.Drawing.15" ShapeID="_x0000_i1025" DrawAspect="Content" ObjectID="_1539582487" r:id="rId12"/>
+          <o:OLEObject Type="Embed" ProgID="Visio.Drawing.15" ShapeID="_x0000_i1025" DrawAspect="Content" ObjectID="_1539676820" r:id="rId13"/>
         </w:object>
       </w:r>
     </w:p>
@@ -2626,9 +2802,9 @@
       <w:r>
         <w:object w:dxaOrig="10740" w:dyaOrig="10831">
           <v:shape id="_x0000_i1026" type="#_x0000_t75" style="width:388.35pt;height:391.1pt" o:ole="">
-            <v:imagedata r:id="rId13" o:title=""/>
+            <v:imagedata r:id="rId14" o:title=""/>
           </v:shape>
-          <o:OLEObject Type="Embed" ProgID="Visio.Drawing.15" ShapeID="_x0000_i1026" DrawAspect="Content" ObjectID="_1539582488" r:id="rId14"/>
+          <o:OLEObject Type="Embed" ProgID="Visio.Drawing.15" ShapeID="_x0000_i1026" DrawAspect="Content" ObjectID="_1539676821" r:id="rId15"/>
         </w:object>
       </w:r>
     </w:p>
@@ -2674,9 +2850,9 @@
       <w:r>
         <w:object w:dxaOrig="12781" w:dyaOrig="11056">
           <v:shape id="_x0000_i1027" type="#_x0000_t75" style="width:453.25pt;height:392.2pt" o:ole="">
-            <v:imagedata r:id="rId15" o:title=""/>
+            <v:imagedata r:id="rId16" o:title=""/>
           </v:shape>
-          <o:OLEObject Type="Embed" ProgID="Visio.Drawing.15" ShapeID="_x0000_i1027" DrawAspect="Content" ObjectID="_1539582489" r:id="rId16"/>
+          <o:OLEObject Type="Embed" ProgID="Visio.Drawing.15" ShapeID="_x0000_i1027" DrawAspect="Content" ObjectID="_1539676822" r:id="rId17"/>
         </w:object>
       </w:r>
     </w:p>
@@ -2816,7 +2992,7 @@
                     <pic:cNvPicPr/>
                   </pic:nvPicPr>
                   <pic:blipFill>
-                    <a:blip r:embed="rId17">
+                    <a:blip r:embed="rId18">
                       <a:extLst>
                         <a:ext uri="{28A0092B-C50C-407E-A947-70E740481C1C}">
                           <a14:useLocalDpi xmlns:a14="http://schemas.microsoft.com/office/drawing/2010/main" val="0"/>
@@ -2857,7 +3033,7 @@
           <w:szCs w:val="18"/>
         </w:rPr>
         <w:sectPr>
-          <w:footerReference w:type="default" r:id="rId18"/>
+          <w:footerReference w:type="default" r:id="rId19"/>
           <w:pgSz w:w="11906" w:h="16838"/>
           <w:pgMar w:top="1417" w:right="1417" w:bottom="1417" w:left="1417" w:header="708" w:footer="708" w:gutter="0"/>
           <w:pgNumType w:start="0"/>
@@ -2898,7 +3074,7 @@
                     <pic:cNvPicPr/>
                   </pic:nvPicPr>
                   <pic:blipFill>
-                    <a:blip r:embed="rId19">
+                    <a:blip r:embed="rId20">
                       <a:extLst>
                         <a:ext uri="{28A0092B-C50C-407E-A947-70E740481C1C}">
                           <a14:useLocalDpi xmlns:a14="http://schemas.microsoft.com/office/drawing/2010/main" val="0"/>
@@ -2958,10 +3134,10 @@
         <w:lastRenderedPageBreak/>
         <w:object w:dxaOrig="1440" w:dyaOrig="1440">
           <v:shape id="_x0000_s1039" type="#_x0000_t75" style="position:absolute;margin-left:-34.8pt;margin-top:28.25pt;width:522pt;height:604.25pt;z-index:251672576;mso-position-horizontal-relative:text;mso-position-vertical-relative:text">
-            <v:imagedata r:id="rId20" o:title=""/>
+            <v:imagedata r:id="rId21" o:title=""/>
             <w10:wrap type="square"/>
           </v:shape>
-          <o:OLEObject Type="Embed" ProgID="Visio.Drawing.15" ShapeID="_x0000_s1039" DrawAspect="Content" ObjectID="_1539582491" r:id="rId21"/>
+          <o:OLEObject Type="Embed" ProgID="Visio.Drawing.15" ShapeID="_x0000_s1039" DrawAspect="Content" ObjectID="_1539676824" r:id="rId22"/>
         </w:object>
       </w:r>
       <w:r>
@@ -3150,7 +3326,7 @@
                     <pic:cNvPicPr/>
                   </pic:nvPicPr>
                   <pic:blipFill>
-                    <a:blip r:embed="rId22">
+                    <a:blip r:embed="rId23">
                       <a:extLst>
                         <a:ext uri="{28A0092B-C50C-407E-A947-70E740481C1C}">
                           <a14:useLocalDpi xmlns:a14="http://schemas.microsoft.com/office/drawing/2010/main" val="0"/>
@@ -3286,7 +3462,7 @@
                     <pic:cNvPicPr/>
                   </pic:nvPicPr>
                   <pic:blipFill>
-                    <a:blip r:embed="rId23">
+                    <a:blip r:embed="rId24">
                       <a:extLst>
                         <a:ext uri="{28A0092B-C50C-407E-A947-70E740481C1C}">
                           <a14:useLocalDpi xmlns:a14="http://schemas.microsoft.com/office/drawing/2010/main" val="0"/>
@@ -3741,7 +3917,7 @@
                     <pic:cNvPicPr/>
                   </pic:nvPicPr>
                   <pic:blipFill>
-                    <a:blip r:embed="rId24">
+                    <a:blip r:embed="rId25">
                       <a:extLst>
                         <a:ext uri="{28A0092B-C50C-407E-A947-70E740481C1C}">
                           <a14:useLocalDpi xmlns:a14="http://schemas.microsoft.com/office/drawing/2010/main" val="0"/>
@@ -3982,7 +4158,7 @@
                     <pic:cNvPicPr/>
                   </pic:nvPicPr>
                   <pic:blipFill>
-                    <a:blip r:embed="rId25">
+                    <a:blip r:embed="rId26">
                       <a:extLst>
                         <a:ext uri="{28A0092B-C50C-407E-A947-70E740481C1C}">
                           <a14:useLocalDpi xmlns:a14="http://schemas.microsoft.com/office/drawing/2010/main" val="0"/>
@@ -4973,7 +5149,7 @@
                     <pic:cNvPicPr/>
                   </pic:nvPicPr>
                   <pic:blipFill>
-                    <a:blip r:embed="rId26">
+                    <a:blip r:embed="rId27">
                       <a:extLst>
                         <a:ext uri="{28A0092B-C50C-407E-A947-70E740481C1C}">
                           <a14:useLocalDpi xmlns:a14="http://schemas.microsoft.com/office/drawing/2010/main" val="0"/>
@@ -5291,13 +5467,7 @@
         <w:rPr>
           <w:szCs w:val="28"/>
         </w:rPr>
-        <w:t xml:space="preserve">« Souscrire » : </w:t>
-      </w:r>
-      <w:r>
-        <w:rPr>
-          <w:szCs w:val="28"/>
-        </w:rPr>
-        <w:t>Ajoute-</w:t>
+        <w:t>« Souscrire » : Ajoute-</w:t>
       </w:r>
       <w:r>
         <w:rPr>
@@ -5309,13 +5479,7 @@
         <w:rPr>
           <w:szCs w:val="28"/>
         </w:rPr>
-        <w:t>le</w:t>
-      </w:r>
-      <w:r>
-        <w:rPr>
-          <w:szCs w:val="28"/>
-        </w:rPr>
-        <w:t xml:space="preserve"> ou les contrats/offres sélectionnés </w:t>
+        <w:t xml:space="preserve">le ou les contrats/offres sélectionnés </w:t>
       </w:r>
     </w:p>
     <w:p>
@@ -5407,7 +5571,7 @@
                     <pic:cNvPicPr/>
                   </pic:nvPicPr>
                   <pic:blipFill>
-                    <a:blip r:embed="rId27">
+                    <a:blip r:embed="rId28">
                       <a:extLst>
                         <a:ext uri="{28A0092B-C50C-407E-A947-70E740481C1C}">
                           <a14:useLocalDpi xmlns:a14="http://schemas.microsoft.com/office/drawing/2010/main" val="0"/>
@@ -6240,9 +6404,9 @@
       <w:r>
         <w:object w:dxaOrig="14671" w:dyaOrig="7711">
           <v:shape id="_x0000_i1029" type="#_x0000_t75" style="width:453.25pt;height:238.35pt" o:ole="">
-            <v:imagedata r:id="rId28" o:title=""/>
+            <v:imagedata r:id="rId29" o:title=""/>
           </v:shape>
-          <o:OLEObject Type="Embed" ProgID="Visio.Drawing.15" ShapeID="_x0000_i1029" DrawAspect="Content" ObjectID="_1539582490" r:id="rId29"/>
+          <o:OLEObject Type="Embed" ProgID="Visio.Drawing.15" ShapeID="_x0000_i1029" DrawAspect="Content" ObjectID="_1539676823" r:id="rId30"/>
         </w:object>
       </w:r>
     </w:p>
@@ -6517,8 +6681,8 @@
       </w:r>
     </w:p>
     <w:sectPr>
-      <w:footerReference w:type="default" r:id="rId30"/>
-      <w:footerReference w:type="first" r:id="rId31"/>
+      <w:footerReference w:type="default" r:id="rId31"/>
+      <w:footerReference w:type="first" r:id="rId32"/>
       <w:pgSz w:w="11906" w:h="16838"/>
       <w:pgMar w:top="1417" w:right="1417" w:bottom="1417" w:left="1417" w:header="708" w:footer="708" w:gutter="0"/>
       <w:cols w:space="708"/>
@@ -6687,6 +6851,120 @@
 <file path=word/numbering.xml><?xml version="1.0" encoding="utf-8"?>
 <w:numbering xmlns:wpc="http://schemas.microsoft.com/office/word/2010/wordprocessingCanvas" xmlns:cx="http://schemas.microsoft.com/office/drawing/2014/chartex" xmlns:mc="http://schemas.openxmlformats.org/markup-compatibility/2006" xmlns:o="urn:schemas-microsoft-com:office:office" xmlns:r="http://schemas.openxmlformats.org/officeDocument/2006/relationships" xmlns:m="http://schemas.openxmlformats.org/officeDocument/2006/math" xmlns:v="urn:schemas-microsoft-com:vml" xmlns:wp14="http://schemas.microsoft.com/office/word/2010/wordprocessingDrawing" xmlns:wp="http://schemas.openxmlformats.org/drawingml/2006/wordprocessingDrawing" xmlns:w10="urn:schemas-microsoft-com:office:word" xmlns:w="http://schemas.openxmlformats.org/wordprocessingml/2006/main" xmlns:w14="http://schemas.microsoft.com/office/word/2010/wordml" xmlns:w15="http://schemas.microsoft.com/office/word/2012/wordml" xmlns:w16se="http://schemas.microsoft.com/office/word/2015/wordml/symex" xmlns:wpg="http://schemas.microsoft.com/office/word/2010/wordprocessingGroup" xmlns:wpi="http://schemas.microsoft.com/office/word/2010/wordprocessingInk" xmlns:wne="http://schemas.microsoft.com/office/word/2006/wordml" xmlns:wps="http://schemas.microsoft.com/office/word/2010/wordprocessingShape" mc:Ignorable="w14 w15 w16se wp14">
   <w:abstractNum w:abstractNumId="0" w15:restartNumberingAfterBreak="0">
+    <w:nsid w:val="012B6D52"/>
+    <w:multiLevelType w:val="hybridMultilevel"/>
+    <w:tmpl w:val="89DE8C76"/>
+    <w:lvl w:ilvl="0" w:tplc="EBC20F50">
+      <w:start w:val="1"/>
+      <w:numFmt w:val="bullet"/>
+      <w:lvlText w:val=""/>
+      <w:lvlJc w:val="left"/>
+      <w:pPr>
+        <w:ind w:left="927" w:hanging="360"/>
+      </w:pPr>
+      <w:rPr>
+        <w:rFonts w:ascii="Symbol" w:hAnsi="Symbol" w:hint="default"/>
+        <w:color w:val="auto"/>
+      </w:rPr>
+    </w:lvl>
+    <w:lvl w:ilvl="1" w:tplc="040C0003" w:tentative="1">
+      <w:start w:val="1"/>
+      <w:numFmt w:val="bullet"/>
+      <w:lvlText w:val="o"/>
+      <w:lvlJc w:val="left"/>
+      <w:pPr>
+        <w:ind w:left="1440" w:hanging="360"/>
+      </w:pPr>
+      <w:rPr>
+        <w:rFonts w:ascii="Courier New" w:hAnsi="Courier New" w:cs="Courier New" w:hint="default"/>
+      </w:rPr>
+    </w:lvl>
+    <w:lvl w:ilvl="2" w:tplc="040C0005" w:tentative="1">
+      <w:start w:val="1"/>
+      <w:numFmt w:val="bullet"/>
+      <w:lvlText w:val=""/>
+      <w:lvlJc w:val="left"/>
+      <w:pPr>
+        <w:ind w:left="2160" w:hanging="360"/>
+      </w:pPr>
+      <w:rPr>
+        <w:rFonts w:ascii="Wingdings" w:hAnsi="Wingdings" w:hint="default"/>
+      </w:rPr>
+    </w:lvl>
+    <w:lvl w:ilvl="3" w:tplc="040C0001" w:tentative="1">
+      <w:start w:val="1"/>
+      <w:numFmt w:val="bullet"/>
+      <w:lvlText w:val=""/>
+      <w:lvlJc w:val="left"/>
+      <w:pPr>
+        <w:ind w:left="2880" w:hanging="360"/>
+      </w:pPr>
+      <w:rPr>
+        <w:rFonts w:ascii="Symbol" w:hAnsi="Symbol" w:hint="default"/>
+      </w:rPr>
+    </w:lvl>
+    <w:lvl w:ilvl="4" w:tplc="040C0003" w:tentative="1">
+      <w:start w:val="1"/>
+      <w:numFmt w:val="bullet"/>
+      <w:lvlText w:val="o"/>
+      <w:lvlJc w:val="left"/>
+      <w:pPr>
+        <w:ind w:left="3600" w:hanging="360"/>
+      </w:pPr>
+      <w:rPr>
+        <w:rFonts w:ascii="Courier New" w:hAnsi="Courier New" w:cs="Courier New" w:hint="default"/>
+      </w:rPr>
+    </w:lvl>
+    <w:lvl w:ilvl="5" w:tplc="040C0005" w:tentative="1">
+      <w:start w:val="1"/>
+      <w:numFmt w:val="bullet"/>
+      <w:lvlText w:val=""/>
+      <w:lvlJc w:val="left"/>
+      <w:pPr>
+        <w:ind w:left="4320" w:hanging="360"/>
+      </w:pPr>
+      <w:rPr>
+        <w:rFonts w:ascii="Wingdings" w:hAnsi="Wingdings" w:hint="default"/>
+      </w:rPr>
+    </w:lvl>
+    <w:lvl w:ilvl="6" w:tplc="040C0001" w:tentative="1">
+      <w:start w:val="1"/>
+      <w:numFmt w:val="bullet"/>
+      <w:lvlText w:val=""/>
+      <w:lvlJc w:val="left"/>
+      <w:pPr>
+        <w:ind w:left="5040" w:hanging="360"/>
+      </w:pPr>
+      <w:rPr>
+        <w:rFonts w:ascii="Symbol" w:hAnsi="Symbol" w:hint="default"/>
+      </w:rPr>
+    </w:lvl>
+    <w:lvl w:ilvl="7" w:tplc="040C0003" w:tentative="1">
+      <w:start w:val="1"/>
+      <w:numFmt w:val="bullet"/>
+      <w:lvlText w:val="o"/>
+      <w:lvlJc w:val="left"/>
+      <w:pPr>
+        <w:ind w:left="5760" w:hanging="360"/>
+      </w:pPr>
+      <w:rPr>
+        <w:rFonts w:ascii="Courier New" w:hAnsi="Courier New" w:cs="Courier New" w:hint="default"/>
+      </w:rPr>
+    </w:lvl>
+    <w:lvl w:ilvl="8" w:tplc="040C0005" w:tentative="1">
+      <w:start w:val="1"/>
+      <w:numFmt w:val="bullet"/>
+      <w:lvlText w:val=""/>
+      <w:lvlJc w:val="left"/>
+      <w:pPr>
+        <w:ind w:left="6480" w:hanging="360"/>
+      </w:pPr>
+      <w:rPr>
+        <w:rFonts w:ascii="Wingdings" w:hAnsi="Wingdings" w:hint="default"/>
+      </w:rPr>
+    </w:lvl>
+  </w:abstractNum>
+  <w:abstractNum w:abstractNumId="1" w15:restartNumberingAfterBreak="0">
     <w:nsid w:val="0A1F7199"/>
     <w:multiLevelType w:val="hybridMultilevel"/>
     <w:tmpl w:val="8758CC44"/>
@@ -6799,7 +7077,7 @@
       </w:rPr>
     </w:lvl>
   </w:abstractNum>
-  <w:abstractNum w:abstractNumId="1" w15:restartNumberingAfterBreak="0">
+  <w:abstractNum w:abstractNumId="2" w15:restartNumberingAfterBreak="0">
     <w:nsid w:val="0E784E6B"/>
     <w:multiLevelType w:val="hybridMultilevel"/>
     <w:tmpl w:val="356E1C6C"/>
@@ -6888,7 +7166,7 @@
       </w:pPr>
     </w:lvl>
   </w:abstractNum>
-  <w:abstractNum w:abstractNumId="2" w15:restartNumberingAfterBreak="0">
+  <w:abstractNum w:abstractNumId="3" w15:restartNumberingAfterBreak="0">
     <w:nsid w:val="146E6B56"/>
     <w:multiLevelType w:val="hybridMultilevel"/>
     <w:tmpl w:val="0FEAC8D6"/>
@@ -6977,7 +7255,7 @@
       </w:pPr>
     </w:lvl>
   </w:abstractNum>
-  <w:abstractNum w:abstractNumId="3" w15:restartNumberingAfterBreak="0">
+  <w:abstractNum w:abstractNumId="4" w15:restartNumberingAfterBreak="0">
     <w:nsid w:val="1B461041"/>
     <w:multiLevelType w:val="hybridMultilevel"/>
     <w:tmpl w:val="6B38C392"/>
@@ -7090,7 +7368,7 @@
       </w:rPr>
     </w:lvl>
   </w:abstractNum>
-  <w:abstractNum w:abstractNumId="4" w15:restartNumberingAfterBreak="0">
+  <w:abstractNum w:abstractNumId="5" w15:restartNumberingAfterBreak="0">
     <w:nsid w:val="32465F2C"/>
     <w:multiLevelType w:val="hybridMultilevel"/>
     <w:tmpl w:val="194A81E2"/>
@@ -7203,7 +7481,7 @@
       </w:rPr>
     </w:lvl>
   </w:abstractNum>
-  <w:abstractNum w:abstractNumId="5" w15:restartNumberingAfterBreak="0">
+  <w:abstractNum w:abstractNumId="6" w15:restartNumberingAfterBreak="0">
     <w:nsid w:val="4CF92516"/>
     <w:multiLevelType w:val="hybridMultilevel"/>
     <w:tmpl w:val="8B40912C"/>
@@ -7316,7 +7594,7 @@
       </w:rPr>
     </w:lvl>
   </w:abstractNum>
-  <w:abstractNum w:abstractNumId="6" w15:restartNumberingAfterBreak="0">
+  <w:abstractNum w:abstractNumId="7" w15:restartNumberingAfterBreak="0">
     <w:nsid w:val="59696597"/>
     <w:multiLevelType w:val="hybridMultilevel"/>
     <w:tmpl w:val="D0F83796"/>
@@ -7429,7 +7707,7 @@
       </w:rPr>
     </w:lvl>
   </w:abstractNum>
-  <w:abstractNum w:abstractNumId="7" w15:restartNumberingAfterBreak="0">
+  <w:abstractNum w:abstractNumId="8" w15:restartNumberingAfterBreak="0">
     <w:nsid w:val="610E2E01"/>
     <w:multiLevelType w:val="hybridMultilevel"/>
     <w:tmpl w:val="186090F4"/>
@@ -7518,7 +7796,7 @@
       </w:pPr>
     </w:lvl>
   </w:abstractNum>
-  <w:abstractNum w:abstractNumId="8" w15:restartNumberingAfterBreak="0">
+  <w:abstractNum w:abstractNumId="9" w15:restartNumberingAfterBreak="0">
     <w:nsid w:val="7036244E"/>
     <w:multiLevelType w:val="hybridMultilevel"/>
     <w:tmpl w:val="DDA4873E"/>
@@ -7631,7 +7909,7 @@
       </w:rPr>
     </w:lvl>
   </w:abstractNum>
-  <w:abstractNum w:abstractNumId="9" w15:restartNumberingAfterBreak="0">
+  <w:abstractNum w:abstractNumId="10" w15:restartNumberingAfterBreak="0">
     <w:nsid w:val="73083D7B"/>
     <w:multiLevelType w:val="hybridMultilevel"/>
     <w:tmpl w:val="A44C7022"/>
@@ -7744,7 +8022,7 @@
       </w:rPr>
     </w:lvl>
   </w:abstractNum>
-  <w:abstractNum w:abstractNumId="10" w15:restartNumberingAfterBreak="0">
+  <w:abstractNum w:abstractNumId="11" w15:restartNumberingAfterBreak="0">
     <w:nsid w:val="7CD8387B"/>
     <w:multiLevelType w:val="hybridMultilevel"/>
     <w:tmpl w:val="1818B6BA"/>
@@ -7858,37 +8136,40 @@
     </w:lvl>
   </w:abstractNum>
   <w:num w:numId="1">
+    <w:abstractNumId w:val="4"/>
+  </w:num>
+  <w:num w:numId="2">
     <w:abstractNumId w:val="3"/>
   </w:num>
-  <w:num w:numId="2">
+  <w:num w:numId="3">
+    <w:abstractNumId w:val="5"/>
+  </w:num>
+  <w:num w:numId="4">
+    <w:abstractNumId w:val="7"/>
+  </w:num>
+  <w:num w:numId="5">
+    <w:abstractNumId w:val="8"/>
+  </w:num>
+  <w:num w:numId="6">
+    <w:abstractNumId w:val="10"/>
+  </w:num>
+  <w:num w:numId="7">
+    <w:abstractNumId w:val="9"/>
+  </w:num>
+  <w:num w:numId="8">
     <w:abstractNumId w:val="2"/>
   </w:num>
-  <w:num w:numId="3">
-    <w:abstractNumId w:val="4"/>
+  <w:num w:numId="9">
+    <w:abstractNumId w:val="1"/>
   </w:num>
-  <w:num w:numId="4">
+  <w:num w:numId="10">
     <w:abstractNumId w:val="6"/>
   </w:num>
-  <w:num w:numId="5">
-    <w:abstractNumId w:val="7"/>
+  <w:num w:numId="11">
+    <w:abstractNumId w:val="11"/>
   </w:num>
-  <w:num w:numId="6">
-    <w:abstractNumId w:val="9"/>
-  </w:num>
-  <w:num w:numId="7">
-    <w:abstractNumId w:val="8"/>
-  </w:num>
-  <w:num w:numId="8">
-    <w:abstractNumId w:val="1"/>
-  </w:num>
-  <w:num w:numId="9">
+  <w:num w:numId="12">
     <w:abstractNumId w:val="0"/>
-  </w:num>
-  <w:num w:numId="10">
-    <w:abstractNumId w:val="5"/>
-  </w:num>
-  <w:num w:numId="11">
-    <w:abstractNumId w:val="10"/>
   </w:num>
 </w:numbering>
 </file>
@@ -8333,6 +8614,7 @@
   <w:style w:type="character" w:default="1" w:styleId="Policepardfaut">
     <w:name w:val="Default Paragraph Font"/>
     <w:uiPriority w:val="1"/>
+    <w:semiHidden/>
     <w:unhideWhenUsed/>
   </w:style>
   <w:style w:type="table" w:default="1" w:styleId="TableauNormal">
@@ -8867,7 +9149,7 @@
 </file>
 
 <file path=customXml/itemProps2.xml><?xml version="1.0" encoding="utf-8"?>
-<ds:datastoreItem xmlns:ds="http://schemas.openxmlformats.org/officeDocument/2006/customXml" ds:itemID="{38DE41B1-7D32-47FF-BCF1-9BCA93323EDB}">
+<ds:datastoreItem xmlns:ds="http://schemas.openxmlformats.org/officeDocument/2006/customXml" ds:itemID="{94B0D8AD-F8CF-4587-890B-B77C101BDB9F}">
   <ds:schemaRefs>
     <ds:schemaRef ds:uri="http://schemas.openxmlformats.org/officeDocument/2006/bibliography"/>
   </ds:schemaRefs>

</xml_diff>